<commit_message>
modificador ref - exemplo sem funcionar
</commit_message>
<xml_diff>
--- a/Aula_08_Classe/Aula_14_BoxingUnboxing.docx
+++ b/Aula_08_Classe/Aula_14_BoxingUnboxing.docx
@@ -15,7 +15,6 @@
         <w:t xml:space="preserve"> e </w:t>
       </w:r>
       <w:proofErr w:type="spellStart"/>
-      <w:proofErr w:type="gramStart"/>
       <w:r>
         <w:t>Unboxing</w:t>
       </w:r>
@@ -24,11 +23,7 @@
         <w:t xml:space="preserve"> </w:t>
       </w:r>
       <w:r>
-        <w:t xml:space="preserve"> –</w:t>
-      </w:r>
-      <w:proofErr w:type="gramEnd"/>
-      <w:r>
-        <w:t xml:space="preserve"> </w:t>
+        <w:t xml:space="preserve"> – </w:t>
       </w:r>
       <w:r>
         <w:tab/>
@@ -49,8 +44,10 @@
         <w:t>2</w:t>
       </w:r>
       <w:r>
-        <w:t>5</w:t>
-      </w:r>
+        <w:t>6</w:t>
+      </w:r>
+      <w:bookmarkStart w:id="0" w:name="_GoBack"/>
+      <w:bookmarkEnd w:id="0"/>
       <w:r>
         <w:t>/11/2020</w:t>
       </w:r>
@@ -67,16 +64,7 @@
     </w:p>
     <w:p>
       <w:r>
-        <w:t>É o processo de conversão de um objeto tipo valor para um objeto</w:t>
-      </w:r>
-      <w:r>
-        <w:t xml:space="preserve"> </w:t>
-      </w:r>
-      <w:r>
-        <w:t>tipo referência compatível</w:t>
-      </w:r>
-      <w:r>
-        <w:t>.</w:t>
+        <w:t>É o processo de conversão de um objeto tipo valor para um objeto tipo referência compatível.</w:t>
       </w:r>
       <w:r>
         <w:t xml:space="preserve"> </w:t>
@@ -340,13 +328,7 @@
     </w:p>
     <w:p>
       <w:r>
-        <w:t>É o processo de conversão de um objeto tipo referência para um</w:t>
-      </w:r>
-      <w:r>
-        <w:t xml:space="preserve"> </w:t>
-      </w:r>
-      <w:r>
-        <w:t xml:space="preserve">objeto tipo valor </w:t>
+        <w:t xml:space="preserve">É o processo de conversão de um objeto tipo referência para um objeto tipo valor </w:t>
       </w:r>
       <w:r>
         <w:rPr>
@@ -518,8 +500,6 @@
       <w:r>
         <w:br w:type="page"/>
       </w:r>
-      <w:bookmarkStart w:id="0" w:name="_GoBack"/>
-      <w:bookmarkEnd w:id="0"/>
     </w:p>
     <w:p>
       <w:pPr>
@@ -586,19 +566,13 @@
       </w:r>
       <w:proofErr w:type="spellEnd"/>
       <w:r>
-        <w:t xml:space="preserve"> Microsoft –</w:t>
-      </w:r>
-      <w:r>
-        <w:t xml:space="preserve"> </w:t>
+        <w:t xml:space="preserve"> Microsoft – </w:t>
       </w:r>
       <w:r>
         <w:t>Coerções e conversões de tipo</w:t>
       </w:r>
       <w:r>
-        <w:t xml:space="preserve"> </w:t>
-      </w:r>
-      <w:r>
-        <w:t>&lt;</w:t>
+        <w:t xml:space="preserve"> &lt;</w:t>
       </w:r>
       <w:r>
         <w:t>https://docs.microsoft.com/pt-br/dotnet/csharp/programming-guide/types/casting-and-type-conversions</w:t>

</xml_diff>